<commit_message>
Added Nirma Univerity and Google cloud
</commit_message>
<xml_diff>
--- a/HitarthTarsariaResume.docx
+++ b/HitarthTarsariaResume.docx
@@ -221,25 +221,18 @@
         <w:rPr>
           <w:rFonts w:ascii="Calibri" w:eastAsia="Calibri" w:hAnsi="Calibri" w:cs="Calibri"/>
           <w:b/>
+          <w:w w:val="97"/>
+        </w:rPr>
+        <w:t>hvtarsaria@gmail.com|</w:t>
+      </w:r>
+      <w:r>
+        <w:rPr>
+          <w:rFonts w:ascii="Calibri" w:eastAsia="Calibri" w:hAnsi="Calibri" w:cs="Calibri"/>
+          <w:b/>
         </w:rPr>
         <w:t xml:space="preserve"> </w:t>
       </w:r>
       <w:hyperlink r:id="rId6">
-        <w:r>
-          <w:rPr>
-            <w:rFonts w:ascii="Calibri" w:eastAsia="Calibri" w:hAnsi="Calibri" w:cs="Calibri"/>
-            <w:b/>
-            <w:w w:val="92"/>
-          </w:rPr>
-          <w:t>hvtarsaria@gmail.com|</w:t>
-        </w:r>
-        <w:r>
-          <w:rPr>
-            <w:rFonts w:ascii="Calibri" w:eastAsia="Calibri" w:hAnsi="Calibri" w:cs="Calibri"/>
-            <w:b/>
-          </w:rPr>
-          <w:t xml:space="preserve"> </w:t>
-        </w:r>
         <w:r>
           <w:rPr>
             <w:rFonts w:ascii="Calibri" w:eastAsia="Calibri" w:hAnsi="Calibri" w:cs="Calibri"/>
@@ -312,7 +305,27 @@
           <w:sz w:val="22"/>
           <w:szCs w:val="22"/>
         </w:rPr>
-        <w:t xml:space="preserve">Master of Science, Computer Science [GPA 3.66]- </w:t>
+        <w:t>Master of Science, Computer Science [GPA 3.66</w:t>
+      </w:r>
+      <w:r>
+        <w:rPr>
+          <w:rFonts w:ascii="Calibri" w:eastAsia="Calibri" w:hAnsi="Calibri" w:cs="Calibri"/>
+          <w:b/>
+          <w:position w:val="1"/>
+          <w:sz w:val="22"/>
+          <w:szCs w:val="22"/>
+        </w:rPr>
+        <w:t>] -</w:t>
+      </w:r>
+      <w:r>
+        <w:rPr>
+          <w:rFonts w:ascii="Calibri" w:eastAsia="Calibri" w:hAnsi="Calibri" w:cs="Calibri"/>
+          <w:b/>
+          <w:position w:val="1"/>
+          <w:sz w:val="22"/>
+          <w:szCs w:val="22"/>
+        </w:rPr>
+        <w:t xml:space="preserve"> </w:t>
       </w:r>
       <w:r>
         <w:rPr>
@@ -339,7 +352,7 @@
           <w:sz w:val="22"/>
           <w:szCs w:val="22"/>
         </w:rPr>
-        <w:t xml:space="preserve">  </w:t>
+        <w:t xml:space="preserve"> </w:t>
       </w:r>
       <w:r>
         <w:rPr>
@@ -403,6 +416,7 @@
           <w:szCs w:val="22"/>
         </w:rPr>
       </w:pPr>
+      <w:proofErr w:type="spellStart"/>
       <w:r>
         <w:rPr>
           <w:rFonts w:ascii="Calibri" w:eastAsia="Calibri" w:hAnsi="Calibri" w:cs="Calibri"/>
@@ -411,7 +425,52 @@
           <w:szCs w:val="22"/>
           <w:u w:val="single" w:color="000000"/>
         </w:rPr>
-        <w:t>Project:JSP: Web base E-ZPass System</w:t>
+        <w:t>Project</w:t>
+      </w:r>
+      <w:proofErr w:type="gramStart"/>
+      <w:r>
+        <w:rPr>
+          <w:rFonts w:ascii="Calibri" w:eastAsia="Calibri" w:hAnsi="Calibri" w:cs="Calibri"/>
+          <w:position w:val="1"/>
+          <w:sz w:val="22"/>
+          <w:szCs w:val="22"/>
+          <w:u w:val="single" w:color="000000"/>
+        </w:rPr>
+        <w:t>:JSP</w:t>
+      </w:r>
+      <w:proofErr w:type="spellEnd"/>
+      <w:proofErr w:type="gramEnd"/>
+      <w:r>
+        <w:rPr>
+          <w:rFonts w:ascii="Calibri" w:eastAsia="Calibri" w:hAnsi="Calibri" w:cs="Calibri"/>
+          <w:position w:val="1"/>
+          <w:sz w:val="22"/>
+          <w:szCs w:val="22"/>
+          <w:u w:val="single" w:color="000000"/>
+        </w:rPr>
+        <w:t>: Web base E-</w:t>
+      </w:r>
+      <w:proofErr w:type="spellStart"/>
+      <w:r>
+        <w:rPr>
+          <w:rFonts w:ascii="Calibri" w:eastAsia="Calibri" w:hAnsi="Calibri" w:cs="Calibri"/>
+          <w:position w:val="1"/>
+          <w:sz w:val="22"/>
+          <w:szCs w:val="22"/>
+          <w:u w:val="single" w:color="000000"/>
+        </w:rPr>
+        <w:t>ZPass</w:t>
+      </w:r>
+      <w:proofErr w:type="spellEnd"/>
+      <w:r>
+        <w:rPr>
+          <w:rFonts w:ascii="Calibri" w:eastAsia="Calibri" w:hAnsi="Calibri" w:cs="Calibri"/>
+          <w:position w:val="1"/>
+          <w:sz w:val="22"/>
+          <w:szCs w:val="22"/>
+          <w:u w:val="single" w:color="000000"/>
+        </w:rPr>
+        <w:t xml:space="preserve"> System</w:t>
       </w:r>
     </w:p>
     <w:p>
@@ -432,26 +491,52 @@
         </w:rPr>
         <w:t xml:space="preserve">▪     </w:t>
       </w:r>
-      <w:r>
-        <w:rPr>
-          <w:rFonts w:ascii="Calibri" w:eastAsia="Calibri" w:hAnsi="Calibri" w:cs="Calibri"/>
-          <w:position w:val="1"/>
-          <w:sz w:val="22"/>
-          <w:szCs w:val="22"/>
-        </w:rPr>
-        <w:t>Developed a MVC style system to pay the tolls and travelers can view their transaction, recharge it and manage</w:t>
-      </w:r>
-    </w:p>
-    <w:p>
-      <w:pPr>
-        <w:spacing w:line="240" w:lineRule="exact"/>
-        <w:ind w:left="448"/>
-        <w:rPr>
-          <w:rFonts w:ascii="Calibri" w:eastAsia="Calibri" w:hAnsi="Calibri" w:cs="Calibri"/>
-          <w:sz w:val="22"/>
-          <w:szCs w:val="22"/>
-        </w:rPr>
-      </w:pPr>
+      <w:proofErr w:type="gramStart"/>
+      <w:r>
+        <w:rPr>
+          <w:rFonts w:ascii="Calibri" w:eastAsia="Calibri" w:hAnsi="Calibri" w:cs="Calibri"/>
+          <w:position w:val="1"/>
+          <w:sz w:val="22"/>
+          <w:szCs w:val="22"/>
+        </w:rPr>
+        <w:t>Developed</w:t>
+      </w:r>
+      <w:proofErr w:type="gramEnd"/>
+      <w:r>
+        <w:rPr>
+          <w:rFonts w:ascii="Calibri" w:eastAsia="Calibri" w:hAnsi="Calibri" w:cs="Calibri"/>
+          <w:position w:val="1"/>
+          <w:sz w:val="22"/>
+          <w:szCs w:val="22"/>
+        </w:rPr>
+        <w:t xml:space="preserve"> a MVC style system to pay the tolls and travelers can view th</w:t>
+      </w:r>
+      <w:r>
+        <w:rPr>
+          <w:rFonts w:ascii="Calibri" w:eastAsia="Calibri" w:hAnsi="Calibri" w:cs="Calibri"/>
+          <w:position w:val="1"/>
+          <w:sz w:val="22"/>
+          <w:szCs w:val="22"/>
+        </w:rPr>
+        <w:t>eir transaction, recharge it &amp;</w:t>
+      </w:r>
+      <w:r>
+        <w:rPr>
+          <w:rFonts w:ascii="Calibri" w:eastAsia="Calibri" w:hAnsi="Calibri" w:cs="Calibri"/>
+          <w:position w:val="1"/>
+          <w:sz w:val="22"/>
+          <w:szCs w:val="22"/>
+        </w:rPr>
+        <w:t xml:space="preserve"> manage</w:t>
+      </w:r>
+      <w:r>
+        <w:rPr>
+          <w:rFonts w:ascii="Calibri" w:eastAsia="Calibri" w:hAnsi="Calibri" w:cs="Calibri"/>
+          <w:sz w:val="22"/>
+          <w:szCs w:val="22"/>
+        </w:rPr>
+        <w:t xml:space="preserve"> </w:t>
+      </w:r>
       <w:r>
         <w:rPr>
           <w:rFonts w:ascii="Calibri" w:eastAsia="Calibri" w:hAnsi="Calibri" w:cs="Calibri"/>
@@ -501,24 +586,26 @@
         </w:rPr>
         <w:t xml:space="preserve">▪     </w:t>
       </w:r>
-      <w:r>
-        <w:rPr>
-          <w:rFonts w:ascii="Calibri" w:eastAsia="Calibri" w:hAnsi="Calibri" w:cs="Calibri"/>
-          <w:position w:val="1"/>
-          <w:sz w:val="22"/>
-          <w:szCs w:val="22"/>
-        </w:rPr>
-        <w:t>Developed a web based system to purchase online jewelry items and manage their stocks through admin panel.</w:t>
-      </w:r>
-    </w:p>
-    <w:p>
-      <w:pPr>
-        <w:spacing w:before="9" w:line="260" w:lineRule="exact"/>
-        <w:rPr>
-          <w:sz w:val="26"/>
-          <w:szCs w:val="26"/>
-        </w:rPr>
-      </w:pPr>
+      <w:proofErr w:type="gramStart"/>
+      <w:r>
+        <w:rPr>
+          <w:rFonts w:ascii="Calibri" w:eastAsia="Calibri" w:hAnsi="Calibri" w:cs="Calibri"/>
+          <w:position w:val="1"/>
+          <w:sz w:val="22"/>
+          <w:szCs w:val="22"/>
+        </w:rPr>
+        <w:t>Developed</w:t>
+      </w:r>
+      <w:proofErr w:type="gramEnd"/>
+      <w:r>
+        <w:rPr>
+          <w:rFonts w:ascii="Calibri" w:eastAsia="Calibri" w:hAnsi="Calibri" w:cs="Calibri"/>
+          <w:position w:val="1"/>
+          <w:sz w:val="22"/>
+          <w:szCs w:val="22"/>
+        </w:rPr>
+        <w:t xml:space="preserve"> a web based system to purchase online jewelry items and manage their stocks through admin panel.</w:t>
+      </w:r>
     </w:p>
     <w:p>
       <w:pPr>
@@ -544,16 +631,42 @@
           <w:sz w:val="22"/>
           <w:szCs w:val="22"/>
         </w:rPr>
-        <w:t xml:space="preserve">Gujarat Technological University, Gujarat, IN     </w:t>
-      </w:r>
-      <w:r>
-        <w:rPr>
-          <w:rFonts w:ascii="Calibri" w:eastAsia="Calibri" w:hAnsi="Calibri" w:cs="Calibri"/>
-          <w:b/>
-          <w:sz w:val="22"/>
-          <w:szCs w:val="22"/>
-        </w:rPr>
-        <w:t>Aug ‘13–Jun‘16</w:t>
+        <w:t>Gujarat Technologi</w:t>
+      </w:r>
+      <w:r>
+        <w:rPr>
+          <w:rFonts w:ascii="Calibri" w:eastAsia="Calibri" w:hAnsi="Calibri" w:cs="Calibri"/>
+          <w:sz w:val="22"/>
+          <w:szCs w:val="22"/>
+        </w:rPr>
+        <w:t xml:space="preserve">cal University, Gujarat, IN    </w:t>
+      </w:r>
+      <w:r>
+        <w:rPr>
+          <w:rFonts w:ascii="Calibri" w:eastAsia="Calibri" w:hAnsi="Calibri" w:cs="Calibri"/>
+          <w:b/>
+          <w:sz w:val="22"/>
+          <w:szCs w:val="22"/>
+        </w:rPr>
+        <w:t>Aug ‘13–Jun</w:t>
+      </w:r>
+      <w:r>
+        <w:rPr>
+          <w:rFonts w:ascii="Calibri" w:eastAsia="Calibri" w:hAnsi="Calibri" w:cs="Calibri"/>
+          <w:b/>
+          <w:sz w:val="22"/>
+          <w:szCs w:val="22"/>
+        </w:rPr>
+        <w:t>e</w:t>
+      </w:r>
+      <w:r>
+        <w:rPr>
+          <w:rFonts w:ascii="Calibri" w:eastAsia="Calibri" w:hAnsi="Calibri" w:cs="Calibri"/>
+          <w:b/>
+          <w:sz w:val="22"/>
+          <w:szCs w:val="22"/>
+        </w:rPr>
+        <w:t>‘16</w:t>
       </w:r>
     </w:p>
     <w:p>
@@ -592,13 +705,23 @@
         </w:rPr>
         <w:t xml:space="preserve">▪     </w:t>
       </w:r>
-      <w:r>
-        <w:rPr>
-          <w:rFonts w:ascii="Calibri" w:eastAsia="Calibri" w:hAnsi="Calibri" w:cs="Calibri"/>
-          <w:sz w:val="22"/>
-          <w:szCs w:val="22"/>
-        </w:rPr>
-        <w:t>Developed a system to overcome the current problems of Public Distributed System (PDS)</w:t>
+      <w:proofErr w:type="gramStart"/>
+      <w:r>
+        <w:rPr>
+          <w:rFonts w:ascii="Calibri" w:eastAsia="Calibri" w:hAnsi="Calibri" w:cs="Calibri"/>
+          <w:sz w:val="22"/>
+          <w:szCs w:val="22"/>
+        </w:rPr>
+        <w:t>Developed</w:t>
+      </w:r>
+      <w:proofErr w:type="gramEnd"/>
+      <w:r>
+        <w:rPr>
+          <w:rFonts w:ascii="Calibri" w:eastAsia="Calibri" w:hAnsi="Calibri" w:cs="Calibri"/>
+          <w:sz w:val="22"/>
+          <w:szCs w:val="22"/>
+        </w:rPr>
+        <w:t xml:space="preserve"> a system to overcome the current problems of Public Distributed System (PDS)</w:t>
       </w:r>
     </w:p>
     <w:p>
@@ -606,18 +729,30 @@
         <w:spacing w:line="240" w:lineRule="exact"/>
         <w:ind w:left="472"/>
         <w:rPr>
-          <w:sz w:val="22"/>
-          <w:szCs w:val="22"/>
-        </w:rPr>
-      </w:pPr>
-      <w:r>
-        <w:rPr>
-          <w:rFonts w:ascii="Calibri" w:eastAsia="Calibri" w:hAnsi="Calibri" w:cs="Calibri"/>
-          <w:position w:val="1"/>
-          <w:sz w:val="22"/>
-          <w:szCs w:val="22"/>
-        </w:rPr>
-        <w:t>and integrated the enhance security with the help of Ration Card</w:t>
+          <w:position w:val="1"/>
+          <w:sz w:val="22"/>
+          <w:szCs w:val="22"/>
+        </w:rPr>
+      </w:pPr>
+      <w:proofErr w:type="gramStart"/>
+      <w:r>
+        <w:rPr>
+          <w:rFonts w:ascii="Calibri" w:eastAsia="Calibri" w:hAnsi="Calibri" w:cs="Calibri"/>
+          <w:position w:val="1"/>
+          <w:sz w:val="22"/>
+          <w:szCs w:val="22"/>
+        </w:rPr>
+        <w:t>and</w:t>
+      </w:r>
+      <w:proofErr w:type="gramEnd"/>
+      <w:r>
+        <w:rPr>
+          <w:rFonts w:ascii="Calibri" w:eastAsia="Calibri" w:hAnsi="Calibri" w:cs="Calibri"/>
+          <w:position w:val="1"/>
+          <w:sz w:val="22"/>
+          <w:szCs w:val="22"/>
+        </w:rPr>
+        <w:t xml:space="preserve"> integrated the enhance security with the help of Ration Card</w:t>
       </w:r>
       <w:r>
         <w:rPr>
@@ -626,6 +761,120 @@
           <w:szCs w:val="22"/>
         </w:rPr>
         <w:t>.</w:t>
+      </w:r>
+    </w:p>
+    <w:p>
+      <w:pPr>
+        <w:ind w:left="100"/>
+        <w:rPr>
+          <w:rFonts w:ascii="Calibri" w:eastAsia="Calibri" w:hAnsi="Calibri" w:cs="Calibri"/>
+          <w:sz w:val="22"/>
+          <w:szCs w:val="22"/>
+        </w:rPr>
+      </w:pPr>
+      <w:r>
+        <w:rPr>
+          <w:rFonts w:ascii="Calibri" w:eastAsia="Calibri" w:hAnsi="Calibri" w:cs="Calibri"/>
+          <w:b/>
+          <w:sz w:val="22"/>
+          <w:szCs w:val="22"/>
+        </w:rPr>
+        <w:t>Diploma</w:t>
+      </w:r>
+      <w:r>
+        <w:rPr>
+          <w:rFonts w:ascii="Calibri" w:eastAsia="Calibri" w:hAnsi="Calibri" w:cs="Calibri"/>
+          <w:b/>
+          <w:sz w:val="22"/>
+          <w:szCs w:val="22"/>
+        </w:rPr>
+        <w:t xml:space="preserve">, Computer Science &amp; Engineering- </w:t>
+      </w:r>
+      <w:proofErr w:type="spellStart"/>
+      <w:r>
+        <w:rPr>
+          <w:rFonts w:ascii="Calibri" w:eastAsia="Calibri" w:hAnsi="Calibri" w:cs="Calibri"/>
+          <w:sz w:val="22"/>
+          <w:szCs w:val="22"/>
+        </w:rPr>
+        <w:t>Nirma</w:t>
+      </w:r>
+      <w:proofErr w:type="spellEnd"/>
+      <w:r>
+        <w:rPr>
+          <w:rFonts w:ascii="Calibri" w:eastAsia="Calibri" w:hAnsi="Calibri" w:cs="Calibri"/>
+          <w:sz w:val="22"/>
+          <w:szCs w:val="22"/>
+        </w:rPr>
+        <w:t xml:space="preserve"> University</w:t>
+      </w:r>
+      <w:r>
+        <w:rPr>
+          <w:rFonts w:ascii="Calibri" w:eastAsia="Calibri" w:hAnsi="Calibri" w:cs="Calibri"/>
+          <w:sz w:val="22"/>
+          <w:szCs w:val="22"/>
+        </w:rPr>
+        <w:t xml:space="preserve">, Gujarat, IN    </w:t>
+      </w:r>
+      <w:r>
+        <w:rPr>
+          <w:rFonts w:ascii="Calibri" w:eastAsia="Calibri" w:hAnsi="Calibri" w:cs="Calibri"/>
+          <w:sz w:val="22"/>
+          <w:szCs w:val="22"/>
+        </w:rPr>
+        <w:tab/>
+      </w:r>
+      <w:r>
+        <w:rPr>
+          <w:rFonts w:ascii="Calibri" w:eastAsia="Calibri" w:hAnsi="Calibri" w:cs="Calibri"/>
+          <w:sz w:val="22"/>
+          <w:szCs w:val="22"/>
+        </w:rPr>
+        <w:tab/>
+      </w:r>
+      <w:r>
+        <w:rPr>
+          <w:rFonts w:ascii="Calibri" w:eastAsia="Calibri" w:hAnsi="Calibri" w:cs="Calibri"/>
+          <w:sz w:val="22"/>
+          <w:szCs w:val="22"/>
+        </w:rPr>
+        <w:tab/>
+      </w:r>
+      <w:r>
+        <w:rPr>
+          <w:rFonts w:ascii="Calibri" w:eastAsia="Calibri" w:hAnsi="Calibri" w:cs="Calibri"/>
+          <w:sz w:val="22"/>
+          <w:szCs w:val="22"/>
+        </w:rPr>
+        <w:tab/>
+        <w:t xml:space="preserve">     </w:t>
+      </w:r>
+      <w:r>
+        <w:rPr>
+          <w:rFonts w:ascii="Calibri" w:eastAsia="Calibri" w:hAnsi="Calibri" w:cs="Calibri"/>
+          <w:b/>
+          <w:sz w:val="22"/>
+          <w:szCs w:val="22"/>
+        </w:rPr>
+        <w:t>Aug ‘10</w:t>
+      </w:r>
+      <w:r>
+        <w:rPr>
+          <w:rFonts w:ascii="Calibri" w:eastAsia="Calibri" w:hAnsi="Calibri" w:cs="Calibri"/>
+          <w:b/>
+          <w:sz w:val="22"/>
+          <w:szCs w:val="22"/>
+        </w:rPr>
+        <w:t>–June</w:t>
+      </w:r>
+      <w:r>
+        <w:rPr>
+          <w:rFonts w:ascii="Calibri" w:eastAsia="Calibri" w:hAnsi="Calibri" w:cs="Calibri"/>
+          <w:b/>
+          <w:sz w:val="22"/>
+          <w:szCs w:val="22"/>
+        </w:rPr>
+        <w:t>‘13</w:t>
       </w:r>
     </w:p>
     <w:p>
@@ -634,101 +883,6 @@
         <w:rPr>
           <w:sz w:val="17"/>
           <w:szCs w:val="17"/>
-        </w:rPr>
-      </w:pPr>
-    </w:p>
-    <w:p>
-      <w:pPr>
-        <w:ind w:left="100"/>
-        <w:rPr>
-          <w:rFonts w:ascii="Calibri" w:eastAsia="Calibri" w:hAnsi="Calibri" w:cs="Calibri"/>
-          <w:sz w:val="22"/>
-          <w:szCs w:val="22"/>
-        </w:rPr>
-      </w:pPr>
-      <w:r>
-        <w:rPr>
-          <w:rFonts w:ascii="Calibri" w:eastAsia="Calibri" w:hAnsi="Calibri" w:cs="Calibri"/>
-          <w:b/>
-          <w:sz w:val="22"/>
-          <w:szCs w:val="22"/>
-        </w:rPr>
-        <w:t xml:space="preserve">Diploma of Engineering, Computer Engineering- </w:t>
-      </w:r>
-      <w:r>
-        <w:rPr>
-          <w:rFonts w:ascii="Calibri" w:eastAsia="Calibri" w:hAnsi="Calibri" w:cs="Calibri"/>
-          <w:position w:val="1"/>
-          <w:sz w:val="22"/>
-          <w:szCs w:val="22"/>
-        </w:rPr>
-        <w:t xml:space="preserve">Nirma University, Ahmedabad, Gujarat, IN                            </w:t>
-      </w:r>
-      <w:r>
-        <w:rPr>
-          <w:rFonts w:ascii="Calibri" w:eastAsia="Calibri" w:hAnsi="Calibri" w:cs="Calibri"/>
-          <w:b/>
-          <w:sz w:val="22"/>
-          <w:szCs w:val="22"/>
-        </w:rPr>
-        <w:t>Aug’10-May’13</w:t>
-      </w:r>
-    </w:p>
-    <w:p>
-      <w:pPr>
-        <w:spacing w:line="220" w:lineRule="exact"/>
-        <w:ind w:left="100"/>
-        <w:rPr>
-          <w:rFonts w:ascii="Calibri" w:eastAsia="Calibri" w:hAnsi="Calibri" w:cs="Calibri"/>
-          <w:sz w:val="22"/>
-          <w:szCs w:val="22"/>
-        </w:rPr>
-      </w:pPr>
-      <w:r>
-        <w:rPr>
-          <w:rFonts w:ascii="Calibri" w:eastAsia="Calibri" w:hAnsi="Calibri" w:cs="Calibri"/>
-          <w:position w:val="1"/>
-          <w:sz w:val="22"/>
-          <w:szCs w:val="22"/>
-          <w:u w:val="single" w:color="000000"/>
-        </w:rPr>
-        <w:t>Capstone Project: Asp.Net: Online Transportation Management</w:t>
-      </w:r>
-    </w:p>
-    <w:p>
-      <w:pPr>
-        <w:spacing w:line="240" w:lineRule="exact"/>
-        <w:ind w:left="100"/>
-        <w:rPr>
-          <w:rFonts w:ascii="Calibri" w:eastAsia="Calibri" w:hAnsi="Calibri" w:cs="Calibri"/>
-          <w:sz w:val="22"/>
-          <w:szCs w:val="22"/>
-        </w:rPr>
-      </w:pPr>
-      <w:r>
-        <w:rPr>
-          <w:position w:val="1"/>
-          <w:sz w:val="22"/>
-          <w:szCs w:val="22"/>
-        </w:rPr>
-        <w:t xml:space="preserve">▪     </w:t>
-      </w:r>
-      <w:r>
-        <w:rPr>
-          <w:rFonts w:ascii="Calibri" w:eastAsia="Calibri" w:hAnsi="Calibri" w:cs="Calibri"/>
-          <w:position w:val="1"/>
-          <w:sz w:val="22"/>
-          <w:szCs w:val="22"/>
-        </w:rPr>
-        <w:t>Developed a system for online purchasing of building materials and implemented stock management module.</w:t>
-      </w:r>
-    </w:p>
-    <w:p>
-      <w:pPr>
-        <w:spacing w:before="7" w:line="260" w:lineRule="exact"/>
-        <w:rPr>
-          <w:sz w:val="26"/>
-          <w:szCs w:val="26"/>
         </w:rPr>
       </w:pPr>
     </w:p>
@@ -922,10 +1076,73 @@
     </w:p>
     <w:p>
       <w:pPr>
-        <w:spacing w:before="17" w:line="240" w:lineRule="exact"/>
-        <w:rPr>
+        <w:spacing w:line="220" w:lineRule="exact"/>
+        <w:ind w:left="100"/>
+        <w:rPr>
+          <w:rFonts w:ascii="Calibri" w:eastAsia="Calibri" w:hAnsi="Calibri" w:cs="Calibri"/>
+          <w:color w:val="000000"/>
           <w:sz w:val="24"/>
           <w:szCs w:val="24"/>
+        </w:rPr>
+      </w:pPr>
+      <w:r>
+        <w:rPr>
+          <w:w w:val="122"/>
+          <w:position w:val="-1"/>
+          <w:sz w:val="22"/>
+          <w:szCs w:val="22"/>
+        </w:rPr>
+        <w:t>▪</w:t>
+      </w:r>
+      <w:r>
+        <w:rPr>
+          <w:position w:val="-1"/>
+          <w:sz w:val="22"/>
+          <w:szCs w:val="22"/>
+        </w:rPr>
+        <w:t xml:space="preserve">     </w:t>
+      </w:r>
+      <w:hyperlink r:id="rId10">
+        <w:r>
+          <w:rPr>
+            <w:rFonts w:ascii="Calibri" w:eastAsia="Calibri" w:hAnsi="Calibri" w:cs="Calibri"/>
+            <w:sz w:val="24"/>
+            <w:szCs w:val="24"/>
+          </w:rPr>
+          <w:t>Docker Deep Dive (</w:t>
+        </w:r>
+        <w:r>
+          <w:rPr>
+            <w:rFonts w:ascii="Calibri" w:eastAsia="Calibri" w:hAnsi="Calibri" w:cs="Calibri"/>
+            <w:color w:val="0000FF"/>
+            <w:sz w:val="24"/>
+            <w:szCs w:val="24"/>
+            <w:u w:val="single" w:color="0000FF"/>
+          </w:rPr>
+          <w:t>Link of Certificate</w:t>
+        </w:r>
+        <w:r>
+          <w:rPr>
+            <w:rFonts w:ascii="Calibri" w:eastAsia="Calibri" w:hAnsi="Calibri" w:cs="Calibri"/>
+            <w:color w:val="000000"/>
+            <w:sz w:val="24"/>
+            <w:szCs w:val="24"/>
+          </w:rPr>
+          <w:t xml:space="preserve">)                                                                      </w:t>
+        </w:r>
+      </w:hyperlink>
+    </w:p>
+    <w:p>
+      <w:pPr>
+        <w:spacing w:line="220" w:lineRule="exact"/>
+        <w:ind w:left="100"/>
+        <w:rPr>
+          <w:rFonts w:ascii="Calibri" w:eastAsia="Calibri" w:hAnsi="Calibri" w:cs="Calibri"/>
+          <w:b/>
+          <w:color w:val="000000"/>
+          <w:position w:val="1"/>
+          <w:sz w:val="22"/>
+          <w:szCs w:val="22"/>
         </w:rPr>
       </w:pPr>
     </w:p>
@@ -1003,32 +1220,70 @@
         </w:rPr>
         <w:t xml:space="preserve">Amazon Web </w:t>
       </w:r>
-      <w:r>
-        <w:rPr>
-          <w:rFonts w:ascii="Calibri" w:eastAsia="Calibri" w:hAnsi="Calibri" w:cs="Calibri"/>
-          <w:position w:val="1"/>
-          <w:sz w:val="22"/>
-          <w:szCs w:val="22"/>
-        </w:rPr>
-        <w:t>Services, EC2 (Auto Scaling, Load Balancer</w:t>
-      </w:r>
-      <w:r>
-        <w:rPr>
-          <w:rFonts w:ascii="Calibri" w:eastAsia="Calibri" w:hAnsi="Calibri" w:cs="Calibri"/>
-          <w:position w:val="1"/>
-          <w:sz w:val="22"/>
-          <w:szCs w:val="22"/>
-        </w:rPr>
-        <w:t>), S3, IAM, VPC, RDS, Lambda, API Gateway</w:t>
-      </w:r>
-      <w:r>
-        <w:rPr>
-          <w:rFonts w:ascii="Calibri" w:eastAsia="Calibri" w:hAnsi="Calibri" w:cs="Calibri"/>
-          <w:position w:val="1"/>
-          <w:sz w:val="22"/>
-          <w:szCs w:val="22"/>
-        </w:rPr>
-        <w:t xml:space="preserve">, </w:t>
+      <w:proofErr w:type="gramStart"/>
+      <w:r>
+        <w:rPr>
+          <w:rFonts w:ascii="Calibri" w:eastAsia="Calibri" w:hAnsi="Calibri" w:cs="Calibri"/>
+          <w:position w:val="1"/>
+          <w:sz w:val="22"/>
+          <w:szCs w:val="22"/>
+        </w:rPr>
+        <w:t>Services</w:t>
+      </w:r>
+      <w:r>
+        <w:rPr>
+          <w:rFonts w:ascii="Calibri" w:eastAsia="Calibri" w:hAnsi="Calibri" w:cs="Calibri"/>
+          <w:position w:val="1"/>
+          <w:sz w:val="22"/>
+          <w:szCs w:val="22"/>
+        </w:rPr>
+        <w:t xml:space="preserve"> </w:t>
+      </w:r>
+      <w:r>
+        <w:rPr>
+          <w:rFonts w:ascii="Calibri" w:eastAsia="Calibri" w:hAnsi="Calibri" w:cs="Calibri"/>
+          <w:position w:val="1"/>
+          <w:sz w:val="22"/>
+          <w:szCs w:val="22"/>
+        </w:rPr>
+        <w:t>,</w:t>
+      </w:r>
+      <w:r>
+        <w:rPr>
+          <w:rFonts w:ascii="Calibri" w:eastAsia="Calibri" w:hAnsi="Calibri" w:cs="Calibri"/>
+          <w:position w:val="1"/>
+          <w:sz w:val="22"/>
+          <w:szCs w:val="22"/>
+        </w:rPr>
+        <w:t>Google</w:t>
+      </w:r>
+      <w:proofErr w:type="gramEnd"/>
+      <w:r>
+        <w:rPr>
+          <w:rFonts w:ascii="Calibri" w:eastAsia="Calibri" w:hAnsi="Calibri" w:cs="Calibri"/>
+          <w:position w:val="1"/>
+          <w:sz w:val="22"/>
+          <w:szCs w:val="22"/>
+        </w:rPr>
+        <w:t xml:space="preserve"> Cloud</w:t>
+      </w:r>
+      <w:r>
+        <w:rPr>
+          <w:rFonts w:ascii="Calibri" w:eastAsia="Calibri" w:hAnsi="Calibri" w:cs="Calibri"/>
+          <w:position w:val="1"/>
+          <w:sz w:val="22"/>
+          <w:szCs w:val="22"/>
+        </w:rPr>
+        <w:t xml:space="preserve"> EC2 (Auto Scaling, Load Balancer</w:t>
+      </w:r>
+      <w:r>
+        <w:rPr>
+          <w:rFonts w:ascii="Calibri" w:eastAsia="Calibri" w:hAnsi="Calibri" w:cs="Calibri"/>
+          <w:position w:val="1"/>
+          <w:sz w:val="22"/>
+          <w:szCs w:val="22"/>
+        </w:rPr>
+        <w:t xml:space="preserve">), S3, IAM, VPC, RDS, Lambda, </w:t>
       </w:r>
     </w:p>
     <w:p>
@@ -1037,38 +1292,121 @@
         <w:ind w:left="100"/>
         <w:rPr>
           <w:rFonts w:ascii="Calibri" w:eastAsia="Calibri" w:hAnsi="Calibri" w:cs="Calibri"/>
-          <w:sz w:val="22"/>
-          <w:szCs w:val="22"/>
-        </w:rPr>
-      </w:pPr>
-      <w:r>
-        <w:rPr>
-          <w:rFonts w:ascii="Calibri" w:eastAsia="Calibri" w:hAnsi="Calibri" w:cs="Calibri"/>
-          <w:position w:val="1"/>
-          <w:sz w:val="22"/>
-          <w:szCs w:val="22"/>
-        </w:rPr>
-        <w:tab/>
-      </w:r>
-      <w:r>
-        <w:rPr>
-          <w:rFonts w:ascii="Calibri" w:eastAsia="Calibri" w:hAnsi="Calibri" w:cs="Calibri"/>
-          <w:position w:val="1"/>
-          <w:sz w:val="22"/>
-          <w:szCs w:val="22"/>
-        </w:rPr>
-        <w:tab/>
-      </w:r>
-      <w:r>
-        <w:rPr>
-          <w:rFonts w:ascii="Calibri" w:eastAsia="Calibri" w:hAnsi="Calibri" w:cs="Calibri"/>
-          <w:position w:val="1"/>
-          <w:sz w:val="22"/>
-          <w:szCs w:val="22"/>
-        </w:rPr>
-        <w:tab/>
-        <w:t>Route 53, Cloud Watch , Cloud Trail ,Cloud Front.</w:t>
-      </w:r>
+          <w:position w:val="1"/>
+          <w:sz w:val="22"/>
+          <w:szCs w:val="22"/>
+        </w:rPr>
+      </w:pPr>
+      <w:r>
+        <w:rPr>
+          <w:rFonts w:ascii="Calibri" w:eastAsia="Calibri" w:hAnsi="Calibri" w:cs="Calibri"/>
+          <w:position w:val="1"/>
+          <w:sz w:val="22"/>
+          <w:szCs w:val="22"/>
+        </w:rPr>
+        <w:t xml:space="preserve">                                         </w:t>
+      </w:r>
+      <w:r>
+        <w:rPr>
+          <w:rFonts w:ascii="Calibri" w:eastAsia="Calibri" w:hAnsi="Calibri" w:cs="Calibri"/>
+          <w:position w:val="1"/>
+          <w:sz w:val="22"/>
+          <w:szCs w:val="22"/>
+        </w:rPr>
+        <w:t>API Gateway</w:t>
+      </w:r>
+      <w:r>
+        <w:rPr>
+          <w:rFonts w:ascii="Calibri" w:eastAsia="Calibri" w:hAnsi="Calibri" w:cs="Calibri"/>
+          <w:position w:val="1"/>
+          <w:sz w:val="22"/>
+          <w:szCs w:val="22"/>
+        </w:rPr>
+        <w:t xml:space="preserve">, </w:t>
+      </w:r>
+      <w:r>
+        <w:rPr>
+          <w:rFonts w:ascii="Calibri" w:eastAsia="Calibri" w:hAnsi="Calibri" w:cs="Calibri"/>
+          <w:position w:val="1"/>
+          <w:sz w:val="22"/>
+          <w:szCs w:val="22"/>
+        </w:rPr>
+        <w:t xml:space="preserve">Route 53, Cloud </w:t>
+      </w:r>
+      <w:r>
+        <w:rPr>
+          <w:rFonts w:ascii="Calibri" w:eastAsia="Calibri" w:hAnsi="Calibri" w:cs="Calibri"/>
+          <w:position w:val="1"/>
+          <w:sz w:val="22"/>
+          <w:szCs w:val="22"/>
+        </w:rPr>
+        <w:t>Watch,</w:t>
+      </w:r>
+      <w:r>
+        <w:rPr>
+          <w:rFonts w:ascii="Calibri" w:eastAsia="Calibri" w:hAnsi="Calibri" w:cs="Calibri"/>
+          <w:position w:val="1"/>
+          <w:sz w:val="22"/>
+          <w:szCs w:val="22"/>
+        </w:rPr>
+        <w:t xml:space="preserve"> Cloud </w:t>
+      </w:r>
+      <w:r>
+        <w:rPr>
+          <w:rFonts w:ascii="Calibri" w:eastAsia="Calibri" w:hAnsi="Calibri" w:cs="Calibri"/>
+          <w:position w:val="1"/>
+          <w:sz w:val="22"/>
+          <w:szCs w:val="22"/>
+        </w:rPr>
+        <w:t>Trail, Cloud</w:t>
+      </w:r>
+      <w:r>
+        <w:rPr>
+          <w:rFonts w:ascii="Calibri" w:eastAsia="Calibri" w:hAnsi="Calibri" w:cs="Calibri"/>
+          <w:position w:val="1"/>
+          <w:sz w:val="22"/>
+          <w:szCs w:val="22"/>
+        </w:rPr>
+        <w:t xml:space="preserve"> Front</w:t>
+      </w:r>
+      <w:r>
+        <w:rPr>
+          <w:rFonts w:ascii="Calibri" w:eastAsia="Calibri" w:hAnsi="Calibri" w:cs="Calibri"/>
+          <w:position w:val="1"/>
+          <w:sz w:val="22"/>
+          <w:szCs w:val="22"/>
+        </w:rPr>
+        <w:t xml:space="preserve">, Dynamo </w:t>
+      </w:r>
+      <w:r>
+        <w:rPr>
+          <w:rFonts w:ascii="Calibri" w:eastAsia="Calibri" w:hAnsi="Calibri" w:cs="Calibri"/>
+          <w:position w:val="1"/>
+          <w:sz w:val="22"/>
+          <w:szCs w:val="22"/>
+        </w:rPr>
+        <w:t>DB, Cloud Formation, ECS</w:t>
+      </w:r>
+      <w:r>
+        <w:rPr>
+          <w:rFonts w:ascii="Calibri" w:eastAsia="Calibri" w:hAnsi="Calibri" w:cs="Calibri"/>
+          <w:position w:val="1"/>
+          <w:sz w:val="22"/>
+          <w:szCs w:val="22"/>
+        </w:rPr>
+        <w:t>.</w:t>
+      </w:r>
+    </w:p>
+    <w:p>
+      <w:pPr>
+        <w:spacing w:line="200" w:lineRule="exact"/>
+        <w:ind w:left="100"/>
+        <w:rPr>
+          <w:rFonts w:ascii="Calibri" w:eastAsia="Calibri" w:hAnsi="Calibri" w:cs="Calibri"/>
+          <w:sz w:val="22"/>
+          <w:szCs w:val="22"/>
+        </w:rPr>
+      </w:pPr>
     </w:p>
     <w:p>
       <w:pPr>
@@ -1108,6 +1446,15 @@
         </w:rPr>
         <w:t>: C++, ASP.Net with C#, JAVA, SQL, PHP, Python, JSP, Shell scripting</w:t>
       </w:r>
+      <w:r>
+        <w:rPr>
+          <w:rFonts w:ascii="Calibri" w:eastAsia="Calibri" w:hAnsi="Calibri" w:cs="Calibri"/>
+          <w:position w:val="1"/>
+          <w:sz w:val="22"/>
+          <w:szCs w:val="22"/>
+        </w:rPr>
+        <w:t>, Bash Scripting</w:t>
+      </w:r>
     </w:p>
     <w:p>
       <w:pPr>
@@ -1144,8 +1491,19 @@
           <w:sz w:val="22"/>
           <w:szCs w:val="22"/>
         </w:rPr>
-        <w:t>:  HTML, CSS, JavaScript</w:t>
-      </w:r>
+        <w:t xml:space="preserve">:  HTML, CSS, </w:t>
+      </w:r>
+      <w:proofErr w:type="gramStart"/>
+      <w:r>
+        <w:rPr>
+          <w:rFonts w:ascii="Calibri" w:eastAsia="Calibri" w:hAnsi="Calibri" w:cs="Calibri"/>
+          <w:position w:val="1"/>
+          <w:sz w:val="22"/>
+          <w:szCs w:val="22"/>
+        </w:rPr>
+        <w:t>JavaScript</w:t>
+      </w:r>
+      <w:proofErr w:type="gramEnd"/>
     </w:p>
     <w:p>
       <w:pPr>
@@ -1221,8 +1579,39 @@
           <w:sz w:val="22"/>
           <w:szCs w:val="22"/>
         </w:rPr>
-        <w:t>: Git, Github</w:t>
-      </w:r>
+        <w:t xml:space="preserve">: </w:t>
+      </w:r>
+      <w:proofErr w:type="spellStart"/>
+      <w:r>
+        <w:rPr>
+          <w:rFonts w:ascii="Calibri" w:eastAsia="Calibri" w:hAnsi="Calibri" w:cs="Calibri"/>
+          <w:position w:val="1"/>
+          <w:sz w:val="22"/>
+          <w:szCs w:val="22"/>
+        </w:rPr>
+        <w:t>Git</w:t>
+      </w:r>
+      <w:proofErr w:type="spellEnd"/>
+      <w:r>
+        <w:rPr>
+          <w:rFonts w:ascii="Calibri" w:eastAsia="Calibri" w:hAnsi="Calibri" w:cs="Calibri"/>
+          <w:position w:val="1"/>
+          <w:sz w:val="22"/>
+          <w:szCs w:val="22"/>
+        </w:rPr>
+        <w:t xml:space="preserve">, </w:t>
+      </w:r>
+      <w:r>
+        <w:rPr>
+          <w:rFonts w:ascii="Calibri" w:eastAsia="Calibri" w:hAnsi="Calibri" w:cs="Calibri"/>
+          <w:position w:val="1"/>
+          <w:sz w:val="22"/>
+          <w:szCs w:val="22"/>
+        </w:rPr>
+        <w:t>GitHub</w:t>
+      </w:r>
+      <w:bookmarkStart w:id="0" w:name="_GoBack"/>
+      <w:bookmarkEnd w:id="0"/>
     </w:p>
     <w:p>
       <w:pPr>
@@ -1252,7 +1641,29 @@
           <w:sz w:val="22"/>
           <w:szCs w:val="22"/>
         </w:rPr>
-        <w:t>Automation Tools</w:t>
+        <w:t xml:space="preserve">Automation </w:t>
+      </w:r>
+      <w:r>
+        <w:rPr>
+          <w:rFonts w:ascii="Calibri" w:eastAsia="Calibri" w:hAnsi="Calibri" w:cs="Calibri"/>
+          <w:b/>
+          <w:i/>
+          <w:position w:val="1"/>
+          <w:sz w:val="22"/>
+          <w:szCs w:val="22"/>
+        </w:rPr>
+        <w:t xml:space="preserve">/Build </w:t>
+      </w:r>
+      <w:r>
+        <w:rPr>
+          <w:rFonts w:ascii="Calibri" w:eastAsia="Calibri" w:hAnsi="Calibri" w:cs="Calibri"/>
+          <w:b/>
+          <w:i/>
+          <w:position w:val="1"/>
+          <w:sz w:val="22"/>
+          <w:szCs w:val="22"/>
+        </w:rPr>
+        <w:t>Tools</w:t>
       </w:r>
       <w:r>
         <w:rPr>
@@ -1263,6 +1674,26 @@
         </w:rPr>
         <w:t>: Docker, Jenkins, Chef</w:t>
       </w:r>
+      <w:r>
+        <w:rPr>
+          <w:rFonts w:ascii="Calibri" w:eastAsia="Calibri" w:hAnsi="Calibri" w:cs="Calibri"/>
+          <w:position w:val="1"/>
+          <w:sz w:val="22"/>
+          <w:szCs w:val="22"/>
+        </w:rPr>
+        <w:t xml:space="preserve">, Maven, </w:t>
+      </w:r>
+      <w:proofErr w:type="gramStart"/>
+      <w:r>
+        <w:rPr>
+          <w:rFonts w:ascii="Calibri" w:eastAsia="Calibri" w:hAnsi="Calibri" w:cs="Calibri"/>
+          <w:position w:val="1"/>
+          <w:sz w:val="22"/>
+          <w:szCs w:val="22"/>
+        </w:rPr>
+        <w:t>ANT</w:t>
+      </w:r>
+      <w:proofErr w:type="gramEnd"/>
     </w:p>
     <w:p>
       <w:pPr>
@@ -1292,7 +1723,18 @@
           <w:sz w:val="22"/>
           <w:szCs w:val="22"/>
         </w:rPr>
-        <w:t xml:space="preserve">Networking: </w:t>
+        <w:t>Networking</w:t>
+      </w:r>
+      <w:r>
+        <w:rPr>
+          <w:rFonts w:ascii="Calibri" w:eastAsia="Calibri" w:hAnsi="Calibri" w:cs="Calibri"/>
+          <w:b/>
+          <w:i/>
+          <w:position w:val="1"/>
+          <w:sz w:val="22"/>
+          <w:szCs w:val="22"/>
+        </w:rPr>
+        <w:t xml:space="preserve"> </w:t>
       </w:r>
       <w:r>
         <w:rPr>
@@ -1302,6 +1744,182 @@
           <w:szCs w:val="22"/>
         </w:rPr>
         <w:t>TCP/IP, DNS, LAN, WLAN</w:t>
+      </w:r>
+    </w:p>
+    <w:p>
+      <w:pPr>
+        <w:spacing w:line="220" w:lineRule="exact"/>
+        <w:ind w:left="100"/>
+        <w:rPr>
+          <w:rFonts w:ascii="Calibri" w:eastAsia="Calibri" w:hAnsi="Calibri" w:cs="Calibri"/>
+          <w:position w:val="1"/>
+          <w:sz w:val="22"/>
+          <w:szCs w:val="22"/>
+        </w:rPr>
+      </w:pPr>
+      <w:r>
+        <w:rPr>
+          <w:position w:val="1"/>
+          <w:sz w:val="22"/>
+          <w:szCs w:val="22"/>
+        </w:rPr>
+        <w:t xml:space="preserve">▪     </w:t>
+      </w:r>
+      <w:r>
+        <w:rPr>
+          <w:rFonts w:ascii="Calibri" w:eastAsia="Calibri" w:hAnsi="Calibri" w:cs="Calibri"/>
+          <w:b/>
+          <w:i/>
+          <w:position w:val="1"/>
+          <w:sz w:val="22"/>
+          <w:szCs w:val="22"/>
+        </w:rPr>
+        <w:t xml:space="preserve">Platform/OS: </w:t>
+      </w:r>
+      <w:r>
+        <w:rPr>
+          <w:rFonts w:ascii="Calibri" w:eastAsia="Calibri" w:hAnsi="Calibri" w:cs="Calibri"/>
+          <w:position w:val="1"/>
+          <w:sz w:val="22"/>
+          <w:szCs w:val="22"/>
+        </w:rPr>
+        <w:t>Putty, Linux (</w:t>
+      </w:r>
+      <w:r>
+        <w:rPr>
+          <w:rFonts w:ascii="Calibri" w:eastAsia="Calibri" w:hAnsi="Calibri" w:cs="Calibri"/>
+          <w:position w:val="1"/>
+          <w:sz w:val="22"/>
+          <w:szCs w:val="22"/>
+        </w:rPr>
+        <w:t>CentOS</w:t>
+      </w:r>
+      <w:r>
+        <w:rPr>
+          <w:rFonts w:ascii="Calibri" w:eastAsia="Calibri" w:hAnsi="Calibri" w:cs="Calibri"/>
+          <w:position w:val="1"/>
+          <w:sz w:val="22"/>
+          <w:szCs w:val="22"/>
+        </w:rPr>
+        <w:t>, Ubuntu), UNIX, Windows, Macintosh</w:t>
+      </w:r>
+      <w:r>
+        <w:rPr>
+          <w:rFonts w:ascii="Calibri" w:eastAsia="Calibri" w:hAnsi="Calibri" w:cs="Calibri"/>
+          <w:position w:val="1"/>
+          <w:sz w:val="22"/>
+          <w:szCs w:val="22"/>
+        </w:rPr>
+        <w:t xml:space="preserve">, MS </w:t>
+      </w:r>
+      <w:r>
+        <w:rPr>
+          <w:rFonts w:ascii="Calibri" w:eastAsia="Calibri" w:hAnsi="Calibri" w:cs="Calibri"/>
+          <w:position w:val="1"/>
+          <w:sz w:val="22"/>
+          <w:szCs w:val="22"/>
+        </w:rPr>
+        <w:t>Visual Studio</w:t>
+      </w:r>
+      <w:r>
+        <w:rPr>
+          <w:rFonts w:ascii="Calibri" w:eastAsia="Calibri" w:hAnsi="Calibri" w:cs="Calibri"/>
+          <w:position w:val="1"/>
+          <w:sz w:val="22"/>
+          <w:szCs w:val="22"/>
+        </w:rPr>
+        <w:t xml:space="preserve">, Anaconda, </w:t>
+      </w:r>
+      <w:proofErr w:type="gramStart"/>
+      <w:r>
+        <w:rPr>
+          <w:rFonts w:ascii="Calibri" w:eastAsia="Calibri" w:hAnsi="Calibri" w:cs="Calibri"/>
+          <w:position w:val="1"/>
+          <w:sz w:val="22"/>
+          <w:szCs w:val="22"/>
+        </w:rPr>
+        <w:t>Raspberry</w:t>
+      </w:r>
+      <w:proofErr w:type="gramEnd"/>
+      <w:r>
+        <w:rPr>
+          <w:rFonts w:ascii="Calibri" w:eastAsia="Calibri" w:hAnsi="Calibri" w:cs="Calibri"/>
+          <w:position w:val="1"/>
+          <w:sz w:val="22"/>
+          <w:szCs w:val="22"/>
+        </w:rPr>
+        <w:t xml:space="preserve"> Pi</w:t>
+      </w:r>
+    </w:p>
+    <w:p>
+      <w:pPr>
+        <w:spacing w:line="220" w:lineRule="exact"/>
+        <w:ind w:left="100"/>
+        <w:rPr>
+          <w:rFonts w:ascii="Calibri" w:eastAsia="Calibri" w:hAnsi="Calibri" w:cs="Calibri"/>
+          <w:position w:val="1"/>
+          <w:sz w:val="22"/>
+          <w:szCs w:val="22"/>
+        </w:rPr>
+      </w:pPr>
+      <w:r>
+        <w:rPr>
+          <w:rFonts w:ascii="Calibri" w:eastAsia="Calibri" w:hAnsi="Calibri" w:cs="Calibri"/>
+          <w:position w:val="1"/>
+          <w:sz w:val="22"/>
+          <w:szCs w:val="22"/>
+        </w:rPr>
+        <w:tab/>
+      </w:r>
+      <w:r>
+        <w:rPr>
+          <w:rFonts w:ascii="Calibri" w:eastAsia="Calibri" w:hAnsi="Calibri" w:cs="Calibri"/>
+          <w:position w:val="1"/>
+          <w:sz w:val="22"/>
+          <w:szCs w:val="22"/>
+        </w:rPr>
+        <w:tab/>
+        <w:t xml:space="preserve">      WordPress</w:t>
+      </w:r>
+    </w:p>
+    <w:p>
+      <w:pPr>
+        <w:spacing w:line="220" w:lineRule="exact"/>
+        <w:ind w:left="100"/>
+        <w:rPr>
+          <w:rFonts w:ascii="Calibri" w:eastAsia="Calibri" w:hAnsi="Calibri" w:cs="Calibri"/>
+          <w:position w:val="1"/>
+          <w:sz w:val="22"/>
+          <w:szCs w:val="22"/>
+        </w:rPr>
+      </w:pPr>
+      <w:r>
+        <w:rPr>
+          <w:position w:val="1"/>
+          <w:sz w:val="22"/>
+          <w:szCs w:val="22"/>
+        </w:rPr>
+        <w:t xml:space="preserve">▪     </w:t>
+      </w:r>
+      <w:r>
+        <w:rPr>
+          <w:rFonts w:ascii="Calibri" w:eastAsia="Calibri" w:hAnsi="Calibri" w:cs="Calibri"/>
+          <w:b/>
+          <w:i/>
+          <w:position w:val="1"/>
+          <w:sz w:val="22"/>
+          <w:szCs w:val="22"/>
+        </w:rPr>
+        <w:t xml:space="preserve">Web Servers: </w:t>
+      </w:r>
+      <w:r>
+        <w:rPr>
+          <w:rFonts w:ascii="Calibri" w:eastAsia="Calibri" w:hAnsi="Calibri" w:cs="Calibri"/>
+          <w:position w:val="1"/>
+          <w:sz w:val="22"/>
+          <w:szCs w:val="22"/>
+        </w:rPr>
+        <w:t>Nginx, Apache Tomcat</w:t>
       </w:r>
     </w:p>
     <w:p>
@@ -1362,16 +1980,7 @@
           <w:sz w:val="22"/>
           <w:szCs w:val="22"/>
         </w:rPr>
-        <w:t xml:space="preserve">Internship, </w:t>
-      </w:r>
-      <w:r>
-        <w:rPr>
-          <w:rFonts w:ascii="Calibri" w:eastAsia="Calibri" w:hAnsi="Calibri" w:cs="Calibri"/>
-          <w:position w:val="1"/>
-          <w:sz w:val="22"/>
-          <w:szCs w:val="22"/>
-        </w:rPr>
-        <w:t>Saathiva Creations Pvt. Ltd</w:t>
+        <w:t>Software Developer Intern</w:t>
       </w:r>
       <w:r>
         <w:rPr>
@@ -1383,14 +1992,44 @@
         </w:rPr>
         <w:t xml:space="preserve">, </w:t>
       </w:r>
-      <w:r>
-        <w:rPr>
-          <w:rFonts w:ascii="Calibri" w:eastAsia="Calibri" w:hAnsi="Calibri" w:cs="Calibri"/>
-          <w:position w:val="1"/>
-          <w:sz w:val="22"/>
-          <w:szCs w:val="22"/>
-        </w:rPr>
-        <w:t xml:space="preserve">Ahmedabad, India                                                         </w:t>
+      <w:proofErr w:type="spellStart"/>
+      <w:r>
+        <w:rPr>
+          <w:rFonts w:ascii="Calibri" w:eastAsia="Calibri" w:hAnsi="Calibri" w:cs="Calibri"/>
+          <w:position w:val="1"/>
+          <w:sz w:val="22"/>
+          <w:szCs w:val="22"/>
+        </w:rPr>
+        <w:t>Saathiva</w:t>
+      </w:r>
+      <w:proofErr w:type="spellEnd"/>
+      <w:r>
+        <w:rPr>
+          <w:rFonts w:ascii="Calibri" w:eastAsia="Calibri" w:hAnsi="Calibri" w:cs="Calibri"/>
+          <w:position w:val="1"/>
+          <w:sz w:val="22"/>
+          <w:szCs w:val="22"/>
+        </w:rPr>
+        <w:t xml:space="preserve"> Creations Pvt. Ltd</w:t>
+      </w:r>
+      <w:r>
+        <w:rPr>
+          <w:rFonts w:ascii="Calibri" w:eastAsia="Calibri" w:hAnsi="Calibri" w:cs="Calibri"/>
+          <w:b/>
+          <w:position w:val="1"/>
+          <w:sz w:val="22"/>
+          <w:szCs w:val="22"/>
+        </w:rPr>
+        <w:t xml:space="preserve">, </w:t>
+      </w:r>
+      <w:r>
+        <w:rPr>
+          <w:rFonts w:ascii="Calibri" w:eastAsia="Calibri" w:hAnsi="Calibri" w:cs="Calibri"/>
+          <w:position w:val="1"/>
+          <w:sz w:val="22"/>
+          <w:szCs w:val="22"/>
+        </w:rPr>
+        <w:t xml:space="preserve">Ahmedabad, India                         </w:t>
       </w:r>
       <w:r>
         <w:rPr>
@@ -1418,7 +2057,7 @@
           <w:sz w:val="22"/>
           <w:szCs w:val="22"/>
         </w:rPr>
-        <w:t>Jan’13-May</w:t>
+        <w:t>Dec’12-June</w:t>
       </w:r>
       <w:r>
         <w:rPr>
@@ -1469,14 +2108,43 @@
         </w:rPr>
         <w:t xml:space="preserve">▪     </w:t>
       </w:r>
-      <w:r>
-        <w:rPr>
-          <w:rFonts w:ascii="Calibri" w:eastAsia="Calibri" w:hAnsi="Calibri" w:cs="Calibri"/>
-          <w:position w:val="1"/>
-          <w:sz w:val="22"/>
-          <w:szCs w:val="22"/>
-        </w:rPr>
-        <w:t>Developed a system that monitors broken links from website and generate report of errors using Asp.Net with C#.</w:t>
+      <w:proofErr w:type="gramStart"/>
+      <w:r>
+        <w:rPr>
+          <w:rFonts w:ascii="Calibri" w:eastAsia="Calibri" w:hAnsi="Calibri" w:cs="Calibri"/>
+          <w:position w:val="1"/>
+          <w:sz w:val="22"/>
+          <w:szCs w:val="22"/>
+        </w:rPr>
+        <w:t>Developed</w:t>
+      </w:r>
+      <w:proofErr w:type="gramEnd"/>
+      <w:r>
+        <w:rPr>
+          <w:rFonts w:ascii="Calibri" w:eastAsia="Calibri" w:hAnsi="Calibri" w:cs="Calibri"/>
+          <w:position w:val="1"/>
+          <w:sz w:val="22"/>
+          <w:szCs w:val="22"/>
+        </w:rPr>
+        <w:t xml:space="preserve"> a system</w:t>
+      </w:r>
+      <w:r>
+        <w:rPr>
+          <w:rFonts w:ascii="Calibri" w:eastAsia="Calibri" w:hAnsi="Calibri" w:cs="Calibri"/>
+          <w:position w:val="1"/>
+          <w:sz w:val="22"/>
+          <w:szCs w:val="22"/>
+        </w:rPr>
+        <w:t xml:space="preserve"> using MVC model</w:t>
+      </w:r>
+      <w:r>
+        <w:rPr>
+          <w:rFonts w:ascii="Calibri" w:eastAsia="Calibri" w:hAnsi="Calibri" w:cs="Calibri"/>
+          <w:position w:val="1"/>
+          <w:sz w:val="22"/>
+          <w:szCs w:val="22"/>
+        </w:rPr>
+        <w:t xml:space="preserve"> that monitors broken links from website and generate report of errors using Asp.Net with C#.</w:t>
       </w:r>
     </w:p>
     <w:p>
@@ -1485,6 +2153,7 @@
         <w:ind w:left="100"/>
         <w:rPr>
           <w:rFonts w:ascii="Calibri" w:eastAsia="Calibri" w:hAnsi="Calibri" w:cs="Calibri"/>
+          <w:position w:val="1"/>
           <w:sz w:val="22"/>
           <w:szCs w:val="22"/>
         </w:rPr>
@@ -1506,18 +2175,15 @@
         </w:rPr>
         <w:t>Implemented a system that checks the strength of website whether it can handle traffic or not</w:t>
       </w:r>
-    </w:p>
-    <w:p>
-      <w:pPr>
-        <w:spacing w:line="260" w:lineRule="exact"/>
-        <w:ind w:left="385" w:right="8711"/>
-        <w:jc w:val="center"/>
-        <w:rPr>
-          <w:rFonts w:ascii="Calibri" w:eastAsia="Calibri" w:hAnsi="Calibri" w:cs="Calibri"/>
-          <w:sz w:val="22"/>
-          <w:szCs w:val="22"/>
-        </w:rPr>
-      </w:pPr>
+      <w:r>
+        <w:rPr>
+          <w:rFonts w:ascii="Calibri" w:eastAsia="Calibri" w:hAnsi="Calibri" w:cs="Calibri"/>
+          <w:position w:val="1"/>
+          <w:sz w:val="22"/>
+          <w:szCs w:val="22"/>
+        </w:rPr>
+        <w:t xml:space="preserve"> </w:t>
+      </w:r>
       <w:r>
         <w:rPr>
           <w:rFonts w:ascii="Calibri" w:eastAsia="Calibri" w:hAnsi="Calibri" w:cs="Calibri"/>
@@ -1526,6 +2192,100 @@
           <w:szCs w:val="22"/>
         </w:rPr>
         <w:t>using Asp.Net with C#.</w:t>
+      </w:r>
+    </w:p>
+    <w:p>
+      <w:pPr>
+        <w:spacing w:line="240" w:lineRule="exact"/>
+        <w:ind w:left="100"/>
+        <w:rPr>
+          <w:rFonts w:ascii="Calibri" w:eastAsia="Calibri" w:hAnsi="Calibri" w:cs="Calibri"/>
+          <w:position w:val="1"/>
+          <w:sz w:val="22"/>
+          <w:szCs w:val="22"/>
+        </w:rPr>
+      </w:pPr>
+      <w:r>
+        <w:rPr>
+          <w:position w:val="1"/>
+          <w:sz w:val="22"/>
+          <w:szCs w:val="22"/>
+        </w:rPr>
+        <w:t xml:space="preserve">▪     </w:t>
+      </w:r>
+      <w:r>
+        <w:rPr>
+          <w:position w:val="1"/>
+          <w:sz w:val="22"/>
+          <w:szCs w:val="22"/>
+        </w:rPr>
+        <w:t>Created and maintained the front-end standards document and oversaw production of JavaScript, HTML, and CSS</w:t>
+      </w:r>
+    </w:p>
+    <w:p>
+      <w:pPr>
+        <w:spacing w:line="240" w:lineRule="exact"/>
+        <w:ind w:left="100"/>
+        <w:rPr>
+          <w:rFonts w:ascii="Calibri" w:eastAsia="Calibri" w:hAnsi="Calibri" w:cs="Calibri"/>
+          <w:sz w:val="22"/>
+          <w:szCs w:val="22"/>
+        </w:rPr>
+      </w:pPr>
+      <w:r>
+        <w:rPr>
+          <w:position w:val="1"/>
+          <w:sz w:val="22"/>
+          <w:szCs w:val="22"/>
+        </w:rPr>
+        <w:t xml:space="preserve">▪     </w:t>
+      </w:r>
+      <w:proofErr w:type="gramStart"/>
+      <w:r>
+        <w:rPr>
+          <w:rFonts w:ascii="Calibri" w:eastAsia="Calibri" w:hAnsi="Calibri" w:cs="Calibri"/>
+          <w:position w:val="1"/>
+          <w:sz w:val="22"/>
+          <w:szCs w:val="22"/>
+        </w:rPr>
+        <w:t>W</w:t>
+      </w:r>
+      <w:r>
+        <w:rPr>
+          <w:rFonts w:ascii="Calibri" w:eastAsia="Calibri" w:hAnsi="Calibri" w:cs="Calibri"/>
+          <w:position w:val="1"/>
+          <w:sz w:val="22"/>
+          <w:szCs w:val="22"/>
+        </w:rPr>
+        <w:t>orked</w:t>
+      </w:r>
+      <w:proofErr w:type="gramEnd"/>
+      <w:r>
+        <w:rPr>
+          <w:rFonts w:ascii="Calibri" w:eastAsia="Calibri" w:hAnsi="Calibri" w:cs="Calibri"/>
+          <w:position w:val="1"/>
+          <w:sz w:val="22"/>
+          <w:szCs w:val="22"/>
+        </w:rPr>
+        <w:t xml:space="preserve"> in </w:t>
+      </w:r>
+      <w:r>
+        <w:rPr>
+          <w:rFonts w:ascii="Calibri" w:eastAsia="Calibri" w:hAnsi="Calibri" w:cs="Calibri"/>
+          <w:position w:val="1"/>
+          <w:sz w:val="22"/>
+          <w:szCs w:val="22"/>
+        </w:rPr>
+        <w:t>agile</w:t>
+      </w:r>
+      <w:r>
+        <w:rPr>
+          <w:rFonts w:ascii="Calibri" w:eastAsia="Calibri" w:hAnsi="Calibri" w:cs="Calibri"/>
+          <w:position w:val="1"/>
+          <w:sz w:val="22"/>
+          <w:szCs w:val="22"/>
+        </w:rPr>
+        <w:t xml:space="preserve"> environment for the entire Software Development Life Cycle (SDLC).</w:t>
       </w:r>
     </w:p>
     <w:p>
@@ -1704,7 +2464,14 @@
           <w:sz w:val="22"/>
           <w:szCs w:val="22"/>
         </w:rPr>
-        <w:t>aspberry pi to Amazon S3</w:t>
+        <w:t>aspberry P</w:t>
+      </w:r>
+      <w:r>
+        <w:rPr>
+          <w:sz w:val="22"/>
+          <w:szCs w:val="22"/>
+        </w:rPr>
+        <w:t>i to Amazon S3</w:t>
       </w:r>
       <w:r>
         <w:rPr>
@@ -1728,14 +2495,21 @@
           <w:sz w:val="22"/>
           <w:szCs w:val="22"/>
         </w:rPr>
-        <w:t xml:space="preserve">▪     Developing surveillance system by </w:t>
-      </w:r>
-      <w:r>
-        <w:rPr>
-          <w:sz w:val="22"/>
-          <w:szCs w:val="22"/>
-        </w:rPr>
-        <w:t>connecting AWS IoT</w:t>
+        <w:t>▪     D</w:t>
+      </w:r>
+      <w:r>
+        <w:rPr>
+          <w:sz w:val="22"/>
+          <w:szCs w:val="22"/>
+        </w:rPr>
+        <w:t>eveloped Base Image from Docker file and</w:t>
+      </w:r>
+      <w:r>
+        <w:rPr>
+          <w:sz w:val="22"/>
+          <w:szCs w:val="22"/>
+        </w:rPr>
+        <w:t xml:space="preserve"> maintain the configuration</w:t>
       </w:r>
     </w:p>
     <w:p>
@@ -1828,7 +2602,25 @@
           <w:sz w:val="22"/>
           <w:szCs w:val="22"/>
         </w:rPr>
-        <w:t>Using EC2(Load Balancer, Autoscaling),</w:t>
+        <w:t xml:space="preserve">Using EC2(Load Balancer, </w:t>
+      </w:r>
+      <w:proofErr w:type="spellStart"/>
+      <w:r>
+        <w:rPr>
+          <w:rFonts w:ascii="Calibri" w:eastAsia="Calibri" w:hAnsi="Calibri" w:cs="Calibri"/>
+          <w:sz w:val="22"/>
+          <w:szCs w:val="22"/>
+        </w:rPr>
+        <w:t>Autoscaling</w:t>
+      </w:r>
+      <w:proofErr w:type="spellEnd"/>
+      <w:r>
+        <w:rPr>
+          <w:rFonts w:ascii="Calibri" w:eastAsia="Calibri" w:hAnsi="Calibri" w:cs="Calibri"/>
+          <w:sz w:val="22"/>
+          <w:szCs w:val="22"/>
+        </w:rPr>
+        <w:t>),</w:t>
       </w:r>
       <w:r>
         <w:rPr>
@@ -1860,10 +2652,16 @@
           <w:sz w:val="22"/>
           <w:szCs w:val="22"/>
         </w:rPr>
-        <w:t>, Wordpress</w:t>
-      </w:r>
-      <w:bookmarkStart w:id="0" w:name="_GoBack"/>
-      <w:bookmarkEnd w:id="0"/>
+        <w:t>, WordP</w:t>
+      </w:r>
+      <w:r>
+        <w:rPr>
+          <w:rFonts w:ascii="Calibri" w:eastAsia="Calibri" w:hAnsi="Calibri" w:cs="Calibri"/>
+          <w:sz w:val="22"/>
+          <w:szCs w:val="22"/>
+        </w:rPr>
+        <w:t>ress</w:t>
+      </w:r>
     </w:p>
     <w:p>
       <w:pPr>
@@ -1896,7 +2694,27 @@
           <w:sz w:val="22"/>
           <w:szCs w:val="22"/>
         </w:rPr>
-        <w:t>Built Serverless Webpage</w:t>
+        <w:t xml:space="preserve">Built </w:t>
+      </w:r>
+      <w:proofErr w:type="spellStart"/>
+      <w:r>
+        <w:rPr>
+          <w:rFonts w:ascii="Calibri" w:eastAsia="Calibri" w:hAnsi="Calibri" w:cs="Calibri"/>
+          <w:position w:val="1"/>
+          <w:sz w:val="22"/>
+          <w:szCs w:val="22"/>
+        </w:rPr>
+        <w:t>Serverless</w:t>
+      </w:r>
+      <w:proofErr w:type="spellEnd"/>
+      <w:r>
+        <w:rPr>
+          <w:rFonts w:ascii="Calibri" w:eastAsia="Calibri" w:hAnsi="Calibri" w:cs="Calibri"/>
+          <w:position w:val="1"/>
+          <w:sz w:val="22"/>
+          <w:szCs w:val="22"/>
+        </w:rPr>
+        <w:t xml:space="preserve"> Webpage</w:t>
       </w:r>
       <w:r>
         <w:rPr>
@@ -1941,6 +2759,7 @@
         </w:rPr>
         <w:t xml:space="preserve">     </w:t>
       </w:r>
+      <w:proofErr w:type="gramStart"/>
       <w:r>
         <w:rPr>
           <w:rFonts w:ascii="Calibri" w:eastAsia="Calibri" w:hAnsi="Calibri" w:cs="Calibri"/>
@@ -1950,6 +2769,7 @@
         </w:rPr>
         <w:t>Built</w:t>
       </w:r>
+      <w:proofErr w:type="gramEnd"/>
       <w:r>
         <w:rPr>
           <w:rFonts w:ascii="Calibri" w:eastAsia="Calibri" w:hAnsi="Calibri" w:cs="Calibri"/>
@@ -1985,6 +2805,15 @@
           <w:szCs w:val="22"/>
         </w:rPr>
         <w:t>containerization</w:t>
+      </w:r>
+      <w:r>
+        <w:rPr>
+          <w:rFonts w:ascii="Calibri" w:eastAsia="Calibri" w:hAnsi="Calibri" w:cs="Calibri"/>
+          <w:position w:val="1"/>
+          <w:sz w:val="22"/>
+          <w:szCs w:val="22"/>
+        </w:rPr>
+        <w:t xml:space="preserve"> and Nginx as a load balancer</w:t>
       </w:r>
     </w:p>
     <w:p>
@@ -2042,6 +2871,120 @@
 <file path=word/numbering.xml><?xml version="1.0" encoding="utf-8"?>
 <w:numbering xmlns:wpc="http://schemas.microsoft.com/office/word/2010/wordprocessingCanvas" xmlns:cx="http://schemas.microsoft.com/office/drawing/2014/chartex" xmlns:cx1="http://schemas.microsoft.com/office/drawing/2015/9/8/chartex" xmlns:mc="http://schemas.openxmlformats.org/markup-compatibility/2006" xmlns:o="urn:schemas-microsoft-com:office:office" xmlns:r="http://schemas.openxmlformats.org/officeDocument/2006/relationships" xmlns:m="http://schemas.openxmlformats.org/officeDocument/2006/math" xmlns:v="urn:schemas-microsoft-com:vml" xmlns:wp14="http://schemas.microsoft.com/office/word/2010/wordprocessingDrawing" xmlns:wp="http://schemas.openxmlformats.org/drawingml/2006/wordprocessingDrawing" xmlns:w10="urn:schemas-microsoft-com:office:word" xmlns:w="http://schemas.openxmlformats.org/wordprocessingml/2006/main" xmlns:w14="http://schemas.microsoft.com/office/word/2010/wordml" xmlns:w15="http://schemas.microsoft.com/office/word/2012/wordml" xmlns:w16se="http://schemas.microsoft.com/office/word/2015/wordml/symex" xmlns:wpg="http://schemas.microsoft.com/office/word/2010/wordprocessingGroup" xmlns:wpi="http://schemas.microsoft.com/office/word/2010/wordprocessingInk" xmlns:wne="http://schemas.microsoft.com/office/word/2006/wordml" xmlns:wps="http://schemas.microsoft.com/office/word/2010/wordprocessingShape" mc:Ignorable="w14 w15 w16se wp14">
   <w:abstractNum w:abstractNumId="0" w15:restartNumberingAfterBreak="0">
+    <w:nsid w:val="182D2FEF"/>
+    <w:multiLevelType w:val="hybridMultilevel"/>
+    <w:tmpl w:val="1BE0D620"/>
+    <w:lvl w:ilvl="0" w:tplc="F9D2B2F6">
+      <w:start w:val="1"/>
+      <w:numFmt w:val="bullet"/>
+      <w:lvlText w:val=""/>
+      <w:lvlJc w:val="left"/>
+      <w:pPr>
+        <w:ind w:left="486" w:hanging="360"/>
+      </w:pPr>
+      <w:rPr>
+        <w:rFonts w:ascii="Wingdings" w:hAnsi="Wingdings" w:hint="default"/>
+        <w:b w:val="0"/>
+      </w:rPr>
+    </w:lvl>
+    <w:lvl w:ilvl="1" w:tplc="04090003" w:tentative="1">
+      <w:start w:val="1"/>
+      <w:numFmt w:val="bullet"/>
+      <w:lvlText w:val="o"/>
+      <w:lvlJc w:val="left"/>
+      <w:pPr>
+        <w:ind w:left="1466" w:hanging="360"/>
+      </w:pPr>
+      <w:rPr>
+        <w:rFonts w:ascii="Courier New" w:hAnsi="Courier New" w:cs="Courier New" w:hint="default"/>
+      </w:rPr>
+    </w:lvl>
+    <w:lvl w:ilvl="2" w:tplc="04090005" w:tentative="1">
+      <w:start w:val="1"/>
+      <w:numFmt w:val="bullet"/>
+      <w:lvlText w:val=""/>
+      <w:lvlJc w:val="left"/>
+      <w:pPr>
+        <w:ind w:left="2186" w:hanging="360"/>
+      </w:pPr>
+      <w:rPr>
+        <w:rFonts w:ascii="Wingdings" w:hAnsi="Wingdings" w:hint="default"/>
+      </w:rPr>
+    </w:lvl>
+    <w:lvl w:ilvl="3" w:tplc="04090001" w:tentative="1">
+      <w:start w:val="1"/>
+      <w:numFmt w:val="bullet"/>
+      <w:lvlText w:val=""/>
+      <w:lvlJc w:val="left"/>
+      <w:pPr>
+        <w:ind w:left="2906" w:hanging="360"/>
+      </w:pPr>
+      <w:rPr>
+        <w:rFonts w:ascii="Symbol" w:hAnsi="Symbol" w:hint="default"/>
+      </w:rPr>
+    </w:lvl>
+    <w:lvl w:ilvl="4" w:tplc="04090003" w:tentative="1">
+      <w:start w:val="1"/>
+      <w:numFmt w:val="bullet"/>
+      <w:lvlText w:val="o"/>
+      <w:lvlJc w:val="left"/>
+      <w:pPr>
+        <w:ind w:left="3626" w:hanging="360"/>
+      </w:pPr>
+      <w:rPr>
+        <w:rFonts w:ascii="Courier New" w:hAnsi="Courier New" w:cs="Courier New" w:hint="default"/>
+      </w:rPr>
+    </w:lvl>
+    <w:lvl w:ilvl="5" w:tplc="04090005" w:tentative="1">
+      <w:start w:val="1"/>
+      <w:numFmt w:val="bullet"/>
+      <w:lvlText w:val=""/>
+      <w:lvlJc w:val="left"/>
+      <w:pPr>
+        <w:ind w:left="4346" w:hanging="360"/>
+      </w:pPr>
+      <w:rPr>
+        <w:rFonts w:ascii="Wingdings" w:hAnsi="Wingdings" w:hint="default"/>
+      </w:rPr>
+    </w:lvl>
+    <w:lvl w:ilvl="6" w:tplc="04090001" w:tentative="1">
+      <w:start w:val="1"/>
+      <w:numFmt w:val="bullet"/>
+      <w:lvlText w:val=""/>
+      <w:lvlJc w:val="left"/>
+      <w:pPr>
+        <w:ind w:left="5066" w:hanging="360"/>
+      </w:pPr>
+      <w:rPr>
+        <w:rFonts w:ascii="Symbol" w:hAnsi="Symbol" w:hint="default"/>
+      </w:rPr>
+    </w:lvl>
+    <w:lvl w:ilvl="7" w:tplc="04090003" w:tentative="1">
+      <w:start w:val="1"/>
+      <w:numFmt w:val="bullet"/>
+      <w:lvlText w:val="o"/>
+      <w:lvlJc w:val="left"/>
+      <w:pPr>
+        <w:ind w:left="5786" w:hanging="360"/>
+      </w:pPr>
+      <w:rPr>
+        <w:rFonts w:ascii="Courier New" w:hAnsi="Courier New" w:cs="Courier New" w:hint="default"/>
+      </w:rPr>
+    </w:lvl>
+    <w:lvl w:ilvl="8" w:tplc="04090005" w:tentative="1">
+      <w:start w:val="1"/>
+      <w:numFmt w:val="bullet"/>
+      <w:lvlText w:val=""/>
+      <w:lvlJc w:val="left"/>
+      <w:pPr>
+        <w:ind w:left="6506" w:hanging="360"/>
+      </w:pPr>
+      <w:rPr>
+        <w:rFonts w:ascii="Wingdings" w:hAnsi="Wingdings" w:hint="default"/>
+      </w:rPr>
+    </w:lvl>
+  </w:abstractNum>
+  <w:abstractNum w:abstractNumId="1" w15:restartNumberingAfterBreak="0">
     <w:nsid w:val="25CB0559"/>
     <w:multiLevelType w:val="hybridMultilevel"/>
     <w:tmpl w:val="9C0CFA1E"/>
@@ -2154,7 +3097,121 @@
       </w:rPr>
     </w:lvl>
   </w:abstractNum>
-  <w:abstractNum w:abstractNumId="1" w15:restartNumberingAfterBreak="0">
+  <w:abstractNum w:abstractNumId="2" w15:restartNumberingAfterBreak="0">
+    <w:nsid w:val="35A94ADD"/>
+    <w:multiLevelType w:val="hybridMultilevel"/>
+    <w:tmpl w:val="C1D21564"/>
+    <w:lvl w:ilvl="0" w:tplc="F9D2B2F6">
+      <w:start w:val="1"/>
+      <w:numFmt w:val="bullet"/>
+      <w:lvlText w:val=""/>
+      <w:lvlJc w:val="left"/>
+      <w:pPr>
+        <w:ind w:left="460" w:hanging="360"/>
+      </w:pPr>
+      <w:rPr>
+        <w:rFonts w:ascii="Wingdings" w:hAnsi="Wingdings" w:hint="default"/>
+        <w:b w:val="0"/>
+      </w:rPr>
+    </w:lvl>
+    <w:lvl w:ilvl="1" w:tplc="04090003" w:tentative="1">
+      <w:start w:val="1"/>
+      <w:numFmt w:val="bullet"/>
+      <w:lvlText w:val="o"/>
+      <w:lvlJc w:val="left"/>
+      <w:pPr>
+        <w:ind w:left="1180" w:hanging="360"/>
+      </w:pPr>
+      <w:rPr>
+        <w:rFonts w:ascii="Courier New" w:hAnsi="Courier New" w:cs="Courier New" w:hint="default"/>
+      </w:rPr>
+    </w:lvl>
+    <w:lvl w:ilvl="2" w:tplc="04090005" w:tentative="1">
+      <w:start w:val="1"/>
+      <w:numFmt w:val="bullet"/>
+      <w:lvlText w:val=""/>
+      <w:lvlJc w:val="left"/>
+      <w:pPr>
+        <w:ind w:left="1900" w:hanging="360"/>
+      </w:pPr>
+      <w:rPr>
+        <w:rFonts w:ascii="Wingdings" w:hAnsi="Wingdings" w:hint="default"/>
+      </w:rPr>
+    </w:lvl>
+    <w:lvl w:ilvl="3" w:tplc="04090001" w:tentative="1">
+      <w:start w:val="1"/>
+      <w:numFmt w:val="bullet"/>
+      <w:lvlText w:val=""/>
+      <w:lvlJc w:val="left"/>
+      <w:pPr>
+        <w:ind w:left="2620" w:hanging="360"/>
+      </w:pPr>
+      <w:rPr>
+        <w:rFonts w:ascii="Symbol" w:hAnsi="Symbol" w:hint="default"/>
+      </w:rPr>
+    </w:lvl>
+    <w:lvl w:ilvl="4" w:tplc="04090003" w:tentative="1">
+      <w:start w:val="1"/>
+      <w:numFmt w:val="bullet"/>
+      <w:lvlText w:val="o"/>
+      <w:lvlJc w:val="left"/>
+      <w:pPr>
+        <w:ind w:left="3340" w:hanging="360"/>
+      </w:pPr>
+      <w:rPr>
+        <w:rFonts w:ascii="Courier New" w:hAnsi="Courier New" w:cs="Courier New" w:hint="default"/>
+      </w:rPr>
+    </w:lvl>
+    <w:lvl w:ilvl="5" w:tplc="04090005" w:tentative="1">
+      <w:start w:val="1"/>
+      <w:numFmt w:val="bullet"/>
+      <w:lvlText w:val=""/>
+      <w:lvlJc w:val="left"/>
+      <w:pPr>
+        <w:ind w:left="4060" w:hanging="360"/>
+      </w:pPr>
+      <w:rPr>
+        <w:rFonts w:ascii="Wingdings" w:hAnsi="Wingdings" w:hint="default"/>
+      </w:rPr>
+    </w:lvl>
+    <w:lvl w:ilvl="6" w:tplc="04090001" w:tentative="1">
+      <w:start w:val="1"/>
+      <w:numFmt w:val="bullet"/>
+      <w:lvlText w:val=""/>
+      <w:lvlJc w:val="left"/>
+      <w:pPr>
+        <w:ind w:left="4780" w:hanging="360"/>
+      </w:pPr>
+      <w:rPr>
+        <w:rFonts w:ascii="Symbol" w:hAnsi="Symbol" w:hint="default"/>
+      </w:rPr>
+    </w:lvl>
+    <w:lvl w:ilvl="7" w:tplc="04090003" w:tentative="1">
+      <w:start w:val="1"/>
+      <w:numFmt w:val="bullet"/>
+      <w:lvlText w:val="o"/>
+      <w:lvlJc w:val="left"/>
+      <w:pPr>
+        <w:ind w:left="5500" w:hanging="360"/>
+      </w:pPr>
+      <w:rPr>
+        <w:rFonts w:ascii="Courier New" w:hAnsi="Courier New" w:cs="Courier New" w:hint="default"/>
+      </w:rPr>
+    </w:lvl>
+    <w:lvl w:ilvl="8" w:tplc="04090005" w:tentative="1">
+      <w:start w:val="1"/>
+      <w:numFmt w:val="bullet"/>
+      <w:lvlText w:val=""/>
+      <w:lvlJc w:val="left"/>
+      <w:pPr>
+        <w:ind w:left="6220" w:hanging="360"/>
+      </w:pPr>
+      <w:rPr>
+        <w:rFonts w:ascii="Wingdings" w:hAnsi="Wingdings" w:hint="default"/>
+      </w:rPr>
+    </w:lvl>
+  </w:abstractNum>
+  <w:abstractNum w:abstractNumId="3" w15:restartNumberingAfterBreak="0">
     <w:nsid w:val="60F728D1"/>
     <w:multiLevelType w:val="multilevel"/>
     <w:tmpl w:val="3EFA6D92"/>
@@ -2276,7 +3333,7 @@
       </w:pPr>
     </w:lvl>
   </w:abstractNum>
-  <w:abstractNum w:abstractNumId="2" w15:restartNumberingAfterBreak="0">
+  <w:abstractNum w:abstractNumId="4" w15:restartNumberingAfterBreak="0">
     <w:nsid w:val="7AD87B6F"/>
     <w:multiLevelType w:val="hybridMultilevel"/>
     <w:tmpl w:val="5B540AF6"/>
@@ -2390,12 +3447,18 @@
     </w:lvl>
   </w:abstractNum>
   <w:num w:numId="1">
+    <w:abstractNumId w:val="3"/>
+  </w:num>
+  <w:num w:numId="2">
+    <w:abstractNumId w:val="4"/>
+  </w:num>
+  <w:num w:numId="3">
     <w:abstractNumId w:val="1"/>
   </w:num>
-  <w:num w:numId="2">
+  <w:num w:numId="4">
     <w:abstractNumId w:val="2"/>
   </w:num>
-  <w:num w:numId="3">
+  <w:num w:numId="5">
     <w:abstractNumId w:val="0"/>
   </w:num>
 </w:numbering>
@@ -3192,6 +4255,17 @@
       <w:contextualSpacing/>
     </w:pPr>
   </w:style>
+  <w:style w:type="character" w:styleId="Hyperlink">
+    <w:name w:val="Hyperlink"/>
+    <w:basedOn w:val="DefaultParagraphFont"/>
+    <w:uiPriority w:val="99"/>
+    <w:unhideWhenUsed/>
+    <w:rsid w:val="00CB7845"/>
+    <w:rPr>
+      <w:color w:val="0000FF" w:themeColor="hyperlink"/>
+      <w:u w:val="single"/>
+    </w:rPr>
+  </w:style>
 </w:styles>
 </file>
 

</xml_diff>